<commit_message>
Completed First Section of MDN Notes. Moving on to Udemy Tutorials
</commit_message>
<xml_diff>
--- a/Section 3 - Introduction To HTML/Lecture Notes/Introduction To HTML.docx
+++ b/Section 3 - Introduction To HTML/Lecture Notes/Introduction To HTML.docx
@@ -29,6 +29,13 @@
     </w:p>
     <w:sdt>
       <w:sdtPr>
+        <w:rPr>
+          <w:rFonts w:asciiTheme="minorHAnsi" w:eastAsiaTheme="minorHAnsi" w:hAnsiTheme="minorHAnsi" w:cstheme="minorBidi"/>
+          <w:color w:val="auto"/>
+          <w:sz w:val="22"/>
+          <w:szCs w:val="22"/>
+          <w:lang w:val="en-GB"/>
+        </w:rPr>
         <w:id w:val="1574229662"/>
         <w:docPartObj>
           <w:docPartGallery w:val="Table of Contents"/>
@@ -37,14 +44,9 @@
       </w:sdtPr>
       <w:sdtEndPr>
         <w:rPr>
-          <w:rFonts w:asciiTheme="minorHAnsi" w:eastAsiaTheme="minorHAnsi" w:hAnsiTheme="minorHAnsi" w:cstheme="minorBidi"/>
           <w:b/>
           <w:bCs/>
           <w:noProof/>
-          <w:color w:val="auto"/>
-          <w:sz w:val="22"/>
-          <w:szCs w:val="22"/>
-          <w:lang w:val="en-GB"/>
         </w:rPr>
       </w:sdtEndPr>
       <w:sdtContent>
@@ -446,14 +448,11 @@
       <w:r>
         <w:t xml:space="preserve">&lt;p&gt;This is a paragraph tag. It is used to separate individual </w:t>
       </w:r>
-      <w:r>
-        <w:t>paragraphs.</w:t>
-      </w:r>
-      <w:bookmarkStart w:id="1" w:name="_GoBack"/>
-      <w:bookmarkEnd w:id="1"/>
-      <w:r>
-        <w:t>&lt;</w:t>
-      </w:r>
+      <w:proofErr w:type="gramStart"/>
+      <w:r>
+        <w:t>paragraphs.&lt;</w:t>
+      </w:r>
+      <w:proofErr w:type="gramEnd"/>
       <w:r>
         <w:t>/p&gt;.</w:t>
       </w:r>
@@ -466,11 +465,11 @@
           <w:numId w:val="2"/>
         </w:numPr>
       </w:pPr>
-      <w:bookmarkStart w:id="2" w:name="_Toc36286633"/>
+      <w:bookmarkStart w:id="1" w:name="_Toc36286633"/>
       <w:r>
         <w:t>Introduction to Mozilla Developer Network</w:t>
       </w:r>
-      <w:bookmarkEnd w:id="2"/>
+      <w:bookmarkEnd w:id="1"/>
     </w:p>
     <w:p>
       <w:pPr>
@@ -487,19 +486,7 @@
           <w:rPr>
             <w:rStyle w:val="Hyperlink"/>
           </w:rPr>
-          <w:t>https://develop</w:t>
-        </w:r>
-        <w:r>
-          <w:rPr>
-            <w:rStyle w:val="Hyperlink"/>
-          </w:rPr>
-          <w:t>e</w:t>
-        </w:r>
-        <w:r>
-          <w:rPr>
-            <w:rStyle w:val="Hyperlink"/>
-          </w:rPr>
-          <w:t>r.mozilla.org</w:t>
+          <w:t>https://developer.mozilla.org</w:t>
         </w:r>
       </w:hyperlink>
       <w:r>
@@ -524,14 +511,554 @@
         <w:pStyle w:val="Heading1"/>
         <w:numPr>
           <w:ilvl w:val="0"/>
-          <w:numId w:val="1"/>
+          <w:numId w:val="2"/>
         </w:numPr>
       </w:pPr>
-      <w:bookmarkStart w:id="3" w:name="_Toc36286634"/>
+      <w:bookmarkStart w:id="2" w:name="_Toc36286634"/>
       <w:r>
         <w:lastRenderedPageBreak/>
-        <w:t>HTML Basics</w:t>
-      </w:r>
+        <w:t>HTML B</w:t>
+      </w:r>
+      <w:bookmarkEnd w:id="2"/>
+      <w:r>
+        <w:t xml:space="preserve">oilerplate </w:t>
+      </w:r>
+      <w:proofErr w:type="gramStart"/>
+      <w:r>
+        <w:t>And</w:t>
+      </w:r>
+      <w:proofErr w:type="gramEnd"/>
+      <w:r>
+        <w:t xml:space="preserve"> Comments</w:t>
+      </w:r>
+    </w:p>
+    <w:p>
+      <w:pPr>
+        <w:ind w:left="360"/>
+      </w:pPr>
+      <w:r>
+        <w:t>First tag to write is the basic header 1 tag. This can be written as follows:</w:t>
+      </w:r>
+    </w:p>
+    <w:p>
+      <w:pPr>
+        <w:pStyle w:val="Code"/>
+      </w:pPr>
+      <w:r>
+        <w:t>&lt;h1&gt;This is my first tag&lt;/h1&gt;</w:t>
+      </w:r>
+    </w:p>
+    <w:p>
+      <w:pPr>
+        <w:ind w:firstLine="360"/>
+      </w:pPr>
+      <w:r>
+        <w:rPr>
+          <w:noProof/>
+        </w:rPr>
+        <w:drawing>
+          <wp:anchor distT="0" distB="0" distL="114300" distR="114300" simplePos="0" relativeHeight="251658240" behindDoc="0" locked="0" layoutInCell="1" allowOverlap="1" wp14:anchorId="188EF5F0" wp14:editId="0E265254">
+            <wp:simplePos x="0" y="0"/>
+            <wp:positionH relativeFrom="margin">
+              <wp:align>center</wp:align>
+            </wp:positionH>
+            <wp:positionV relativeFrom="paragraph">
+              <wp:posOffset>330835</wp:posOffset>
+            </wp:positionV>
+            <wp:extent cx="5091430" cy="1609725"/>
+            <wp:effectExtent l="0" t="0" r="0" b="9525"/>
+            <wp:wrapTopAndBottom/>
+            <wp:docPr id="1" name="Picture 1"/>
+            <wp:cNvGraphicFramePr>
+              <a:graphicFrameLocks xmlns:a="http://schemas.openxmlformats.org/drawingml/2006/main" noChangeAspect="1"/>
+            </wp:cNvGraphicFramePr>
+            <a:graphic xmlns:a="http://schemas.openxmlformats.org/drawingml/2006/main">
+              <a:graphicData uri="http://schemas.openxmlformats.org/drawingml/2006/picture">
+                <pic:pic xmlns:pic="http://schemas.openxmlformats.org/drawingml/2006/picture">
+                  <pic:nvPicPr>
+                    <pic:cNvPr id="1" name=""/>
+                    <pic:cNvPicPr/>
+                  </pic:nvPicPr>
+                  <pic:blipFill rotWithShape="1">
+                    <a:blip r:embed="rId7">
+                      <a:extLst>
+                        <a:ext uri="{28A0092B-C50C-407E-A947-70E740481C1C}">
+                          <a14:useLocalDpi xmlns:a14="http://schemas.microsoft.com/office/drawing/2010/main" val="0"/>
+                        </a:ext>
+                      </a:extLst>
+                    </a:blip>
+                    <a:srcRect b="81838"/>
+                    <a:stretch/>
+                  </pic:blipFill>
+                  <pic:spPr bwMode="auto">
+                    <a:xfrm>
+                      <a:off x="0" y="0"/>
+                      <a:ext cx="5091430" cy="1609725"/>
+                    </a:xfrm>
+                    <a:prstGeom prst="rect">
+                      <a:avLst/>
+                    </a:prstGeom>
+                    <a:ln>
+                      <a:noFill/>
+                    </a:ln>
+                    <a:extLst>
+                      <a:ext uri="{53640926-AAD7-44D8-BBD7-CCE9431645EC}">
+                        <a14:shadowObscured xmlns:a14="http://schemas.microsoft.com/office/drawing/2010/main"/>
+                      </a:ext>
+                    </a:extLst>
+                  </pic:spPr>
+                </pic:pic>
+              </a:graphicData>
+            </a:graphic>
+            <wp14:sizeRelV relativeFrom="margin">
+              <wp14:pctHeight>0</wp14:pctHeight>
+            </wp14:sizeRelV>
+          </wp:anchor>
+        </w:drawing>
+      </w:r>
+      <w:r>
+        <w:t>This will now display a header when the file is loaded as shown below:</w:t>
+      </w:r>
+    </w:p>
+    <w:p>
+      <w:pPr>
+        <w:pStyle w:val="ListParagraph"/>
+        <w:numPr>
+          <w:ilvl w:val="0"/>
+          <w:numId w:val="3"/>
+        </w:numPr>
+      </w:pPr>
+      <w:r>
+        <w:t xml:space="preserve">Though this markup is valid in context of the language syntax, it is however, invalid by itself. All HTML documents need to implement the same boilerplate framework, consisting of a DOCTYPE, a </w:t>
+      </w:r>
+      <w:r>
+        <w:t>&lt;html&gt;, a &lt;head&gt; and a &lt;body&gt; set of tags as shown below:</w:t>
+      </w:r>
+    </w:p>
+    <w:p>
+      <w:pPr>
+        <w:pStyle w:val="Code"/>
+        <w:ind w:left="720"/>
+      </w:pPr>
+      <w:r>
+        <w:t>&lt;!DOCTYPE html&gt;</w:t>
+      </w:r>
+    </w:p>
+    <w:p>
+      <w:pPr>
+        <w:pStyle w:val="Code"/>
+        <w:numPr>
+          <w:ilvl w:val="1"/>
+          <w:numId w:val="3"/>
+        </w:numPr>
+      </w:pPr>
+      <w:r>
+        <w:t>&lt;html&gt;</w:t>
+      </w:r>
+    </w:p>
+    <w:p>
+      <w:pPr>
+        <w:pStyle w:val="Code"/>
+        <w:numPr>
+          <w:ilvl w:val="2"/>
+          <w:numId w:val="3"/>
+        </w:numPr>
+      </w:pPr>
+      <w:r>
+        <w:t>&lt;head&gt;</w:t>
+      </w:r>
+    </w:p>
+    <w:p>
+      <w:pPr>
+        <w:pStyle w:val="Code"/>
+        <w:numPr>
+          <w:ilvl w:val="3"/>
+          <w:numId w:val="3"/>
+        </w:numPr>
+      </w:pPr>
+      <w:r>
+        <w:t>&lt;title&gt;&lt;/title&gt;</w:t>
+      </w:r>
+    </w:p>
+    <w:p>
+      <w:pPr>
+        <w:pStyle w:val="Code"/>
+        <w:numPr>
+          <w:ilvl w:val="2"/>
+          <w:numId w:val="3"/>
+        </w:numPr>
+      </w:pPr>
+      <w:r>
+        <w:t>&lt;/head&gt;</w:t>
+      </w:r>
+    </w:p>
+    <w:p>
+      <w:pPr>
+        <w:pStyle w:val="Code"/>
+        <w:numPr>
+          <w:ilvl w:val="1"/>
+          <w:numId w:val="3"/>
+        </w:numPr>
+      </w:pPr>
+      <w:r>
+        <w:t>&lt;body&gt;</w:t>
+      </w:r>
+    </w:p>
+    <w:p>
+      <w:pPr>
+        <w:pStyle w:val="Code"/>
+        <w:numPr>
+          <w:ilvl w:val="2"/>
+          <w:numId w:val="3"/>
+        </w:numPr>
+      </w:pPr>
+      <w:r>
+        <w:t>&lt;h1&gt;This is my first tag&lt;/h1&gt;</w:t>
+      </w:r>
+    </w:p>
+    <w:p>
+      <w:pPr>
+        <w:pStyle w:val="Code"/>
+        <w:numPr>
+          <w:ilvl w:val="1"/>
+          <w:numId w:val="3"/>
+        </w:numPr>
+      </w:pPr>
+      <w:r>
+        <w:t>&lt;/body&gt;</w:t>
+      </w:r>
+    </w:p>
+    <w:p>
+      <w:pPr>
+        <w:pStyle w:val="Code"/>
+        <w:numPr>
+          <w:ilvl w:val="1"/>
+          <w:numId w:val="3"/>
+        </w:numPr>
+      </w:pPr>
+      <w:r>
+        <w:t>&lt;/html&gt;</w:t>
+      </w:r>
+    </w:p>
+    <w:p>
+      <w:pPr>
+        <w:pStyle w:val="ListParagraph"/>
+        <w:rPr>
+          <w:b/>
+          <w:bCs/>
+        </w:rPr>
+      </w:pPr>
+      <w:r>
+        <w:rPr>
+          <w:b/>
+          <w:bCs/>
+        </w:rPr>
+        <w:t xml:space="preserve">Note: </w:t>
+      </w:r>
+      <w:r>
+        <w:rPr>
+          <w:b/>
+          <w:bCs/>
+        </w:rPr>
+        <w:t xml:space="preserve">In the Sublime editor, the easiest way to </w:t>
+      </w:r>
+      <w:r>
+        <w:rPr>
+          <w:b/>
+          <w:bCs/>
+        </w:rPr>
+        <w:t>have this automatically implemented is to write “html” then press tab.</w:t>
+      </w:r>
+    </w:p>
+    <w:p>
+      <w:pPr>
+        <w:pStyle w:val="ListParagraph"/>
+        <w:numPr>
+          <w:ilvl w:val="0"/>
+          <w:numId w:val="4"/>
+        </w:numPr>
+      </w:pPr>
+      <w:r>
+        <w:t>The following contains a brief description of each section of the boilerplate. These are explained in more detail in the Mozilla Developer Network notes</w:t>
+      </w:r>
+      <w:r>
+        <w:t xml:space="preserve"> for this section:</w:t>
+      </w:r>
+    </w:p>
+    <w:p>
+      <w:pPr>
+        <w:pStyle w:val="ListParagraph"/>
+        <w:numPr>
+          <w:ilvl w:val="0"/>
+          <w:numId w:val="5"/>
+        </w:numPr>
+        <w:ind w:left="1440"/>
+      </w:pPr>
+      <w:r>
+        <w:t xml:space="preserve">&lt;!DOCTYPE&gt;: </w:t>
+      </w:r>
+      <w:r>
+        <w:t xml:space="preserve">Doctype is an </w:t>
+      </w:r>
+      <w:proofErr w:type="spellStart"/>
+      <w:r>
+        <w:t>artifact</w:t>
+      </w:r>
+      <w:proofErr w:type="spellEnd"/>
+      <w:r>
+        <w:t xml:space="preserve"> of the old days of HTML where all HTML documents required a DOCTYPE to identify the page as HTML and</w:t>
+      </w:r>
+      <w:r>
+        <w:t xml:space="preserve"> </w:t>
+      </w:r>
+      <w:r>
+        <w:t xml:space="preserve">a link to the set of HTML rules the page was adhering to. Nowadays, a HTML page just requires a Doctype to function as </w:t>
+      </w:r>
+      <w:proofErr w:type="gramStart"/>
+      <w:r>
+        <w:t>expected</w:t>
+      </w:r>
+      <w:r>
+        <w:t xml:space="preserve"> </w:t>
+      </w:r>
+      <w:r>
+        <w:t xml:space="preserve"> and</w:t>
+      </w:r>
+      <w:proofErr w:type="gramEnd"/>
+      <w:r>
+        <w:t xml:space="preserve"> to indicate the page is implementing HTML. The code below is the shortest valid DOCTYPE that can be implemented in order to ensure the page runs as expected.</w:t>
+      </w:r>
+    </w:p>
+    <w:p>
+      <w:pPr>
+        <w:pStyle w:val="ListParagraph"/>
+        <w:numPr>
+          <w:ilvl w:val="0"/>
+          <w:numId w:val="5"/>
+        </w:numPr>
+        <w:ind w:left="1440"/>
+      </w:pPr>
+      <w:r>
+        <w:t xml:space="preserve">&lt;html&gt;: </w:t>
+      </w:r>
+      <w:r>
+        <w:t xml:space="preserve">The HTML root element. The base of all HTML documents. All other elements are </w:t>
+      </w:r>
+      <w:r>
+        <w:t>descendants</w:t>
+      </w:r>
+      <w:r>
+        <w:t xml:space="preserve"> of the root element.</w:t>
+      </w:r>
+    </w:p>
+    <w:p>
+      <w:pPr>
+        <w:pStyle w:val="ListParagraph"/>
+        <w:numPr>
+          <w:ilvl w:val="0"/>
+          <w:numId w:val="5"/>
+        </w:numPr>
+        <w:ind w:left="1440"/>
+      </w:pPr>
+      <w:r>
+        <w:br w:type="page"/>
+      </w:r>
+    </w:p>
+    <w:p>
+      <w:pPr>
+        <w:ind w:left="1080"/>
+      </w:pPr>
+    </w:p>
+    <w:p>
+      <w:pPr>
+        <w:pStyle w:val="ListParagraph"/>
+        <w:numPr>
+          <w:ilvl w:val="0"/>
+          <w:numId w:val="5"/>
+        </w:numPr>
+        <w:ind w:left="1440"/>
+      </w:pPr>
+      <w:r>
+        <w:t xml:space="preserve">&lt;head&gt;: </w:t>
+      </w:r>
+      <w:r>
+        <w:t>Metadata for the HTML doc goes here. This contains the "data about the data" such as the title of the page, the author, and the character</w:t>
+      </w:r>
+      <w:r>
+        <w:t xml:space="preserve"> s</w:t>
+      </w:r>
+      <w:r>
+        <w:t>et being used. Links to scripts (JavaScript) and style sheets (CSS) are also provided here.</w:t>
+      </w:r>
+    </w:p>
+    <w:p>
+      <w:pPr>
+        <w:pStyle w:val="ListParagraph"/>
+        <w:numPr>
+          <w:ilvl w:val="0"/>
+          <w:numId w:val="5"/>
+        </w:numPr>
+        <w:ind w:left="1440"/>
+      </w:pPr>
+      <w:r>
+        <w:t xml:space="preserve">&lt;body&gt;: </w:t>
+      </w:r>
+      <w:r>
+        <w:t>The body is where the HTML used to represent physical content to be displayed on the page goes.</w:t>
+      </w:r>
+    </w:p>
+    <w:p>
+      <w:pPr>
+        <w:pStyle w:val="ListParagraph"/>
+        <w:numPr>
+          <w:ilvl w:val="0"/>
+          <w:numId w:val="6"/>
+        </w:numPr>
+      </w:pPr>
+      <w:r>
+        <w:t xml:space="preserve">Some tags must have an opening tag and a closing tag. Empty tags (like the DOCTYPE example) only require one </w:t>
+      </w:r>
+      <w:r>
+        <w:t>tag and contain attributes and data inside it.</w:t>
+      </w:r>
+    </w:p>
+    <w:p>
+      <w:pPr>
+        <w:pStyle w:val="ListParagraph"/>
+        <w:ind w:left="1080"/>
+      </w:pPr>
+    </w:p>
+    <w:p>
+      <w:pPr>
+        <w:pStyle w:val="ListParagraph"/>
+        <w:ind w:left="1080"/>
+      </w:pPr>
+      <w:r>
+        <w:t xml:space="preserve">Elements are defined </w:t>
+      </w:r>
+      <w:r>
+        <w:t xml:space="preserve">as an object consisting of tags, and the </w:t>
+      </w:r>
+      <w:r>
+        <w:t>content that is wrapped by the tag/s.</w:t>
+      </w:r>
+    </w:p>
+    <w:p>
+      <w:pPr>
+        <w:pStyle w:val="ListParagraph"/>
+        <w:ind w:left="1080"/>
+      </w:pPr>
+    </w:p>
+    <w:p>
+      <w:pPr>
+        <w:pStyle w:val="ListParagraph"/>
+        <w:numPr>
+          <w:ilvl w:val="0"/>
+          <w:numId w:val="6"/>
+        </w:numPr>
+      </w:pPr>
+      <w:r>
+        <w:t xml:space="preserve">Comments allow </w:t>
+      </w:r>
+      <w:r>
+        <w:t>developers to document what certain markup does and why it has been written. Comments are not read by the browser and are not displayed as part of the content. In HTML comments are implemented with arrow like wrappers like the example below:</w:t>
+      </w:r>
+    </w:p>
+    <w:p>
+      <w:pPr>
+        <w:pStyle w:val="Code"/>
+        <w:ind w:left="720" w:firstLine="360"/>
+      </w:pPr>
+      <w:proofErr w:type="gramStart"/>
+      <w:r>
+        <w:t>&lt;!—</w:t>
+      </w:r>
+      <w:proofErr w:type="gramEnd"/>
+      <w:r>
+        <w:t xml:space="preserve">  </w:t>
+      </w:r>
+      <w:r>
+        <w:t xml:space="preserve">This is a comment. It doesn’t do anything! </w:t>
+      </w:r>
+      <w:r>
+        <w:t xml:space="preserve"> </w:t>
+      </w:r>
+      <w:r>
+        <w:t>--&gt;</w:t>
+      </w:r>
+    </w:p>
+    <w:p>
+      <w:pPr>
+        <w:pStyle w:val="ListParagraph"/>
+        <w:numPr>
+          <w:ilvl w:val="0"/>
+          <w:numId w:val="6"/>
+        </w:numPr>
+      </w:pPr>
+      <w:r>
+        <w:t>A nifty trick for sublime is to highlight the line of text you want to comment and hit CTRL+/ to comment it out automatically.</w:t>
+      </w:r>
+    </w:p>
+    <w:p>
+      <w:pPr>
+        <w:pStyle w:val="ListParagraph"/>
+        <w:numPr>
+          <w:ilvl w:val="0"/>
+          <w:numId w:val="6"/>
+        </w:numPr>
+      </w:pPr>
+      <w:r>
+        <w:t xml:space="preserve">The &lt;title&gt; is the title of the </w:t>
+      </w:r>
+      <w:proofErr w:type="gramStart"/>
+      <w:r>
+        <w:t>document as a whole</w:t>
+      </w:r>
+      <w:proofErr w:type="gramEnd"/>
+      <w:r>
+        <w:t xml:space="preserve">. It is used in the browser tab to display what the page </w:t>
+      </w:r>
+      <w:proofErr w:type="gramStart"/>
+      <w:r>
+        <w:t>is, and</w:t>
+      </w:r>
+      <w:proofErr w:type="gramEnd"/>
+      <w:r>
+        <w:t xml:space="preserve"> is used by </w:t>
+      </w:r>
+      <w:r>
+        <w:t xml:space="preserve">search engines to display a page title in </w:t>
+      </w:r>
+      <w:proofErr w:type="spellStart"/>
+      <w:r>
+        <w:t>it’s</w:t>
+      </w:r>
+      <w:proofErr w:type="spellEnd"/>
+      <w:r>
+        <w:t xml:space="preserve"> search results.</w:t>
+      </w:r>
+    </w:p>
+    <w:p>
+      <w:pPr>
+        <w:pStyle w:val="Heading1"/>
+        <w:numPr>
+          <w:ilvl w:val="0"/>
+          <w:numId w:val="2"/>
+        </w:numPr>
+      </w:pPr>
+      <w:r>
+        <w:t>Basic Tags</w:t>
+      </w:r>
+    </w:p>
+    <w:p>
+      <w:pPr>
+        <w:pStyle w:val="ListParagraph"/>
+        <w:numPr>
+          <w:ilvl w:val="0"/>
+          <w:numId w:val="7"/>
+        </w:numPr>
+      </w:pPr>
+      <w:bookmarkStart w:id="3" w:name="_GoBack"/>
       <w:bookmarkEnd w:id="3"/>
     </w:p>
     <w:sectPr>
@@ -549,7 +1076,7 @@
   <w:abstractNum w:abstractNumId="0" w15:restartNumberingAfterBreak="0">
     <w:nsid w:val="075C73DC"/>
     <w:multiLevelType w:val="hybridMultilevel"/>
-    <w:tmpl w:val="E3B65E8A"/>
+    <w:tmpl w:val="AF389A54"/>
     <w:lvl w:ilvl="0" w:tplc="0809000F">
       <w:start w:val="1"/>
       <w:numFmt w:val="decimal"/>
@@ -636,6 +1163,232 @@
     </w:lvl>
   </w:abstractNum>
   <w:abstractNum w:abstractNumId="1" w15:restartNumberingAfterBreak="0">
+    <w:nsid w:val="0B9E6001"/>
+    <w:multiLevelType w:val="hybridMultilevel"/>
+    <w:tmpl w:val="8B606498"/>
+    <w:lvl w:ilvl="0" w:tplc="08090001">
+      <w:start w:val="1"/>
+      <w:numFmt w:val="bullet"/>
+      <w:lvlText w:val=""/>
+      <w:lvlJc w:val="left"/>
+      <w:pPr>
+        <w:ind w:left="1080" w:hanging="360"/>
+      </w:pPr>
+      <w:rPr>
+        <w:rFonts w:ascii="Symbol" w:hAnsi="Symbol" w:hint="default"/>
+      </w:rPr>
+    </w:lvl>
+    <w:lvl w:ilvl="1" w:tplc="08090003" w:tentative="1">
+      <w:start w:val="1"/>
+      <w:numFmt w:val="bullet"/>
+      <w:lvlText w:val="o"/>
+      <w:lvlJc w:val="left"/>
+      <w:pPr>
+        <w:ind w:left="1800" w:hanging="360"/>
+      </w:pPr>
+      <w:rPr>
+        <w:rFonts w:ascii="Courier New" w:hAnsi="Courier New" w:cs="Courier New" w:hint="default"/>
+      </w:rPr>
+    </w:lvl>
+    <w:lvl w:ilvl="2" w:tplc="08090005" w:tentative="1">
+      <w:start w:val="1"/>
+      <w:numFmt w:val="bullet"/>
+      <w:lvlText w:val=""/>
+      <w:lvlJc w:val="left"/>
+      <w:pPr>
+        <w:ind w:left="2520" w:hanging="360"/>
+      </w:pPr>
+      <w:rPr>
+        <w:rFonts w:ascii="Wingdings" w:hAnsi="Wingdings" w:hint="default"/>
+      </w:rPr>
+    </w:lvl>
+    <w:lvl w:ilvl="3" w:tplc="08090001" w:tentative="1">
+      <w:start w:val="1"/>
+      <w:numFmt w:val="bullet"/>
+      <w:lvlText w:val=""/>
+      <w:lvlJc w:val="left"/>
+      <w:pPr>
+        <w:ind w:left="3240" w:hanging="360"/>
+      </w:pPr>
+      <w:rPr>
+        <w:rFonts w:ascii="Symbol" w:hAnsi="Symbol" w:hint="default"/>
+      </w:rPr>
+    </w:lvl>
+    <w:lvl w:ilvl="4" w:tplc="08090003" w:tentative="1">
+      <w:start w:val="1"/>
+      <w:numFmt w:val="bullet"/>
+      <w:lvlText w:val="o"/>
+      <w:lvlJc w:val="left"/>
+      <w:pPr>
+        <w:ind w:left="3960" w:hanging="360"/>
+      </w:pPr>
+      <w:rPr>
+        <w:rFonts w:ascii="Courier New" w:hAnsi="Courier New" w:cs="Courier New" w:hint="default"/>
+      </w:rPr>
+    </w:lvl>
+    <w:lvl w:ilvl="5" w:tplc="08090005" w:tentative="1">
+      <w:start w:val="1"/>
+      <w:numFmt w:val="bullet"/>
+      <w:lvlText w:val=""/>
+      <w:lvlJc w:val="left"/>
+      <w:pPr>
+        <w:ind w:left="4680" w:hanging="360"/>
+      </w:pPr>
+      <w:rPr>
+        <w:rFonts w:ascii="Wingdings" w:hAnsi="Wingdings" w:hint="default"/>
+      </w:rPr>
+    </w:lvl>
+    <w:lvl w:ilvl="6" w:tplc="08090001" w:tentative="1">
+      <w:start w:val="1"/>
+      <w:numFmt w:val="bullet"/>
+      <w:lvlText w:val=""/>
+      <w:lvlJc w:val="left"/>
+      <w:pPr>
+        <w:ind w:left="5400" w:hanging="360"/>
+      </w:pPr>
+      <w:rPr>
+        <w:rFonts w:ascii="Symbol" w:hAnsi="Symbol" w:hint="default"/>
+      </w:rPr>
+    </w:lvl>
+    <w:lvl w:ilvl="7" w:tplc="08090003" w:tentative="1">
+      <w:start w:val="1"/>
+      <w:numFmt w:val="bullet"/>
+      <w:lvlText w:val="o"/>
+      <w:lvlJc w:val="left"/>
+      <w:pPr>
+        <w:ind w:left="6120" w:hanging="360"/>
+      </w:pPr>
+      <w:rPr>
+        <w:rFonts w:ascii="Courier New" w:hAnsi="Courier New" w:cs="Courier New" w:hint="default"/>
+      </w:rPr>
+    </w:lvl>
+    <w:lvl w:ilvl="8" w:tplc="08090005" w:tentative="1">
+      <w:start w:val="1"/>
+      <w:numFmt w:val="bullet"/>
+      <w:lvlText w:val=""/>
+      <w:lvlJc w:val="left"/>
+      <w:pPr>
+        <w:ind w:left="6840" w:hanging="360"/>
+      </w:pPr>
+      <w:rPr>
+        <w:rFonts w:ascii="Wingdings" w:hAnsi="Wingdings" w:hint="default"/>
+      </w:rPr>
+    </w:lvl>
+  </w:abstractNum>
+  <w:abstractNum w:abstractNumId="2" w15:restartNumberingAfterBreak="0">
+    <w:nsid w:val="289B7A53"/>
+    <w:multiLevelType w:val="hybridMultilevel"/>
+    <w:tmpl w:val="3FE2558E"/>
+    <w:lvl w:ilvl="0" w:tplc="08090001">
+      <w:start w:val="1"/>
+      <w:numFmt w:val="bullet"/>
+      <w:lvlText w:val=""/>
+      <w:lvlJc w:val="left"/>
+      <w:pPr>
+        <w:ind w:left="1080" w:hanging="360"/>
+      </w:pPr>
+      <w:rPr>
+        <w:rFonts w:ascii="Symbol" w:hAnsi="Symbol" w:hint="default"/>
+      </w:rPr>
+    </w:lvl>
+    <w:lvl w:ilvl="1" w:tplc="08090003" w:tentative="1">
+      <w:start w:val="1"/>
+      <w:numFmt w:val="bullet"/>
+      <w:lvlText w:val="o"/>
+      <w:lvlJc w:val="left"/>
+      <w:pPr>
+        <w:ind w:left="1800" w:hanging="360"/>
+      </w:pPr>
+      <w:rPr>
+        <w:rFonts w:ascii="Courier New" w:hAnsi="Courier New" w:cs="Courier New" w:hint="default"/>
+      </w:rPr>
+    </w:lvl>
+    <w:lvl w:ilvl="2" w:tplc="08090005" w:tentative="1">
+      <w:start w:val="1"/>
+      <w:numFmt w:val="bullet"/>
+      <w:lvlText w:val=""/>
+      <w:lvlJc w:val="left"/>
+      <w:pPr>
+        <w:ind w:left="2520" w:hanging="360"/>
+      </w:pPr>
+      <w:rPr>
+        <w:rFonts w:ascii="Wingdings" w:hAnsi="Wingdings" w:hint="default"/>
+      </w:rPr>
+    </w:lvl>
+    <w:lvl w:ilvl="3" w:tplc="08090001" w:tentative="1">
+      <w:start w:val="1"/>
+      <w:numFmt w:val="bullet"/>
+      <w:lvlText w:val=""/>
+      <w:lvlJc w:val="left"/>
+      <w:pPr>
+        <w:ind w:left="3240" w:hanging="360"/>
+      </w:pPr>
+      <w:rPr>
+        <w:rFonts w:ascii="Symbol" w:hAnsi="Symbol" w:hint="default"/>
+      </w:rPr>
+    </w:lvl>
+    <w:lvl w:ilvl="4" w:tplc="08090003" w:tentative="1">
+      <w:start w:val="1"/>
+      <w:numFmt w:val="bullet"/>
+      <w:lvlText w:val="o"/>
+      <w:lvlJc w:val="left"/>
+      <w:pPr>
+        <w:ind w:left="3960" w:hanging="360"/>
+      </w:pPr>
+      <w:rPr>
+        <w:rFonts w:ascii="Courier New" w:hAnsi="Courier New" w:cs="Courier New" w:hint="default"/>
+      </w:rPr>
+    </w:lvl>
+    <w:lvl w:ilvl="5" w:tplc="08090005" w:tentative="1">
+      <w:start w:val="1"/>
+      <w:numFmt w:val="bullet"/>
+      <w:lvlText w:val=""/>
+      <w:lvlJc w:val="left"/>
+      <w:pPr>
+        <w:ind w:left="4680" w:hanging="360"/>
+      </w:pPr>
+      <w:rPr>
+        <w:rFonts w:ascii="Wingdings" w:hAnsi="Wingdings" w:hint="default"/>
+      </w:rPr>
+    </w:lvl>
+    <w:lvl w:ilvl="6" w:tplc="08090001" w:tentative="1">
+      <w:start w:val="1"/>
+      <w:numFmt w:val="bullet"/>
+      <w:lvlText w:val=""/>
+      <w:lvlJc w:val="left"/>
+      <w:pPr>
+        <w:ind w:left="5400" w:hanging="360"/>
+      </w:pPr>
+      <w:rPr>
+        <w:rFonts w:ascii="Symbol" w:hAnsi="Symbol" w:hint="default"/>
+      </w:rPr>
+    </w:lvl>
+    <w:lvl w:ilvl="7" w:tplc="08090003" w:tentative="1">
+      <w:start w:val="1"/>
+      <w:numFmt w:val="bullet"/>
+      <w:lvlText w:val="o"/>
+      <w:lvlJc w:val="left"/>
+      <w:pPr>
+        <w:ind w:left="6120" w:hanging="360"/>
+      </w:pPr>
+      <w:rPr>
+        <w:rFonts w:ascii="Courier New" w:hAnsi="Courier New" w:cs="Courier New" w:hint="default"/>
+      </w:rPr>
+    </w:lvl>
+    <w:lvl w:ilvl="8" w:tplc="08090005" w:tentative="1">
+      <w:start w:val="1"/>
+      <w:numFmt w:val="bullet"/>
+      <w:lvlText w:val=""/>
+      <w:lvlJc w:val="left"/>
+      <w:pPr>
+        <w:ind w:left="6840" w:hanging="360"/>
+      </w:pPr>
+      <w:rPr>
+        <w:rFonts w:ascii="Wingdings" w:hAnsi="Wingdings" w:hint="default"/>
+      </w:rPr>
+    </w:lvl>
+  </w:abstractNum>
+  <w:abstractNum w:abstractNumId="3" w15:restartNumberingAfterBreak="0">
     <w:nsid w:val="2B0D5913"/>
     <w:multiLevelType w:val="hybridMultilevel"/>
     <w:tmpl w:val="7AE2B4D2"/>
@@ -724,11 +1477,365 @@
       </w:pPr>
     </w:lvl>
   </w:abstractNum>
+  <w:abstractNum w:abstractNumId="4" w15:restartNumberingAfterBreak="0">
+    <w:nsid w:val="34AD1E3D"/>
+    <w:multiLevelType w:val="hybridMultilevel"/>
+    <w:tmpl w:val="82EE4C12"/>
+    <w:lvl w:ilvl="0" w:tplc="08090003">
+      <w:start w:val="1"/>
+      <w:numFmt w:val="bullet"/>
+      <w:lvlText w:val="o"/>
+      <w:lvlJc w:val="left"/>
+      <w:pPr>
+        <w:ind w:left="1080" w:hanging="360"/>
+      </w:pPr>
+      <w:rPr>
+        <w:rFonts w:ascii="Courier New" w:hAnsi="Courier New" w:cs="Courier New" w:hint="default"/>
+      </w:rPr>
+    </w:lvl>
+    <w:lvl w:ilvl="1" w:tplc="08090003" w:tentative="1">
+      <w:start w:val="1"/>
+      <w:numFmt w:val="bullet"/>
+      <w:lvlText w:val="o"/>
+      <w:lvlJc w:val="left"/>
+      <w:pPr>
+        <w:ind w:left="1800" w:hanging="360"/>
+      </w:pPr>
+      <w:rPr>
+        <w:rFonts w:ascii="Courier New" w:hAnsi="Courier New" w:cs="Courier New" w:hint="default"/>
+      </w:rPr>
+    </w:lvl>
+    <w:lvl w:ilvl="2" w:tplc="08090005" w:tentative="1">
+      <w:start w:val="1"/>
+      <w:numFmt w:val="bullet"/>
+      <w:lvlText w:val=""/>
+      <w:lvlJc w:val="left"/>
+      <w:pPr>
+        <w:ind w:left="2520" w:hanging="360"/>
+      </w:pPr>
+      <w:rPr>
+        <w:rFonts w:ascii="Wingdings" w:hAnsi="Wingdings" w:hint="default"/>
+      </w:rPr>
+    </w:lvl>
+    <w:lvl w:ilvl="3" w:tplc="08090001" w:tentative="1">
+      <w:start w:val="1"/>
+      <w:numFmt w:val="bullet"/>
+      <w:lvlText w:val=""/>
+      <w:lvlJc w:val="left"/>
+      <w:pPr>
+        <w:ind w:left="3240" w:hanging="360"/>
+      </w:pPr>
+      <w:rPr>
+        <w:rFonts w:ascii="Symbol" w:hAnsi="Symbol" w:hint="default"/>
+      </w:rPr>
+    </w:lvl>
+    <w:lvl w:ilvl="4" w:tplc="08090003" w:tentative="1">
+      <w:start w:val="1"/>
+      <w:numFmt w:val="bullet"/>
+      <w:lvlText w:val="o"/>
+      <w:lvlJc w:val="left"/>
+      <w:pPr>
+        <w:ind w:left="3960" w:hanging="360"/>
+      </w:pPr>
+      <w:rPr>
+        <w:rFonts w:ascii="Courier New" w:hAnsi="Courier New" w:cs="Courier New" w:hint="default"/>
+      </w:rPr>
+    </w:lvl>
+    <w:lvl w:ilvl="5" w:tplc="08090005" w:tentative="1">
+      <w:start w:val="1"/>
+      <w:numFmt w:val="bullet"/>
+      <w:lvlText w:val=""/>
+      <w:lvlJc w:val="left"/>
+      <w:pPr>
+        <w:ind w:left="4680" w:hanging="360"/>
+      </w:pPr>
+      <w:rPr>
+        <w:rFonts w:ascii="Wingdings" w:hAnsi="Wingdings" w:hint="default"/>
+      </w:rPr>
+    </w:lvl>
+    <w:lvl w:ilvl="6" w:tplc="08090001" w:tentative="1">
+      <w:start w:val="1"/>
+      <w:numFmt w:val="bullet"/>
+      <w:lvlText w:val=""/>
+      <w:lvlJc w:val="left"/>
+      <w:pPr>
+        <w:ind w:left="5400" w:hanging="360"/>
+      </w:pPr>
+      <w:rPr>
+        <w:rFonts w:ascii="Symbol" w:hAnsi="Symbol" w:hint="default"/>
+      </w:rPr>
+    </w:lvl>
+    <w:lvl w:ilvl="7" w:tplc="08090003" w:tentative="1">
+      <w:start w:val="1"/>
+      <w:numFmt w:val="bullet"/>
+      <w:lvlText w:val="o"/>
+      <w:lvlJc w:val="left"/>
+      <w:pPr>
+        <w:ind w:left="6120" w:hanging="360"/>
+      </w:pPr>
+      <w:rPr>
+        <w:rFonts w:ascii="Courier New" w:hAnsi="Courier New" w:cs="Courier New" w:hint="default"/>
+      </w:rPr>
+    </w:lvl>
+    <w:lvl w:ilvl="8" w:tplc="08090005" w:tentative="1">
+      <w:start w:val="1"/>
+      <w:numFmt w:val="bullet"/>
+      <w:lvlText w:val=""/>
+      <w:lvlJc w:val="left"/>
+      <w:pPr>
+        <w:ind w:left="6840" w:hanging="360"/>
+      </w:pPr>
+      <w:rPr>
+        <w:rFonts w:ascii="Wingdings" w:hAnsi="Wingdings" w:hint="default"/>
+      </w:rPr>
+    </w:lvl>
+  </w:abstractNum>
+  <w:abstractNum w:abstractNumId="5" w15:restartNumberingAfterBreak="0">
+    <w:nsid w:val="56814FB4"/>
+    <w:multiLevelType w:val="hybridMultilevel"/>
+    <w:tmpl w:val="E09C5022"/>
+    <w:lvl w:ilvl="0" w:tplc="08090001">
+      <w:start w:val="1"/>
+      <w:numFmt w:val="bullet"/>
+      <w:lvlText w:val=""/>
+      <w:lvlJc w:val="left"/>
+      <w:pPr>
+        <w:ind w:left="720" w:hanging="360"/>
+      </w:pPr>
+      <w:rPr>
+        <w:rFonts w:ascii="Symbol" w:hAnsi="Symbol" w:hint="default"/>
+      </w:rPr>
+    </w:lvl>
+    <w:lvl w:ilvl="1" w:tplc="08090003">
+      <w:start w:val="1"/>
+      <w:numFmt w:val="bullet"/>
+      <w:lvlText w:val="o"/>
+      <w:lvlJc w:val="left"/>
+      <w:pPr>
+        <w:ind w:left="1440" w:hanging="360"/>
+      </w:pPr>
+      <w:rPr>
+        <w:rFonts w:ascii="Courier New" w:hAnsi="Courier New" w:cs="Courier New" w:hint="default"/>
+      </w:rPr>
+    </w:lvl>
+    <w:lvl w:ilvl="2" w:tplc="08090005">
+      <w:start w:val="1"/>
+      <w:numFmt w:val="bullet"/>
+      <w:lvlText w:val=""/>
+      <w:lvlJc w:val="left"/>
+      <w:pPr>
+        <w:ind w:left="2160" w:hanging="360"/>
+      </w:pPr>
+      <w:rPr>
+        <w:rFonts w:ascii="Wingdings" w:hAnsi="Wingdings" w:hint="default"/>
+      </w:rPr>
+    </w:lvl>
+    <w:lvl w:ilvl="3" w:tplc="08090001">
+      <w:start w:val="1"/>
+      <w:numFmt w:val="bullet"/>
+      <w:lvlText w:val=""/>
+      <w:lvlJc w:val="left"/>
+      <w:pPr>
+        <w:ind w:left="2880" w:hanging="360"/>
+      </w:pPr>
+      <w:rPr>
+        <w:rFonts w:ascii="Symbol" w:hAnsi="Symbol" w:hint="default"/>
+      </w:rPr>
+    </w:lvl>
+    <w:lvl w:ilvl="4" w:tplc="08090003" w:tentative="1">
+      <w:start w:val="1"/>
+      <w:numFmt w:val="bullet"/>
+      <w:lvlText w:val="o"/>
+      <w:lvlJc w:val="left"/>
+      <w:pPr>
+        <w:ind w:left="3600" w:hanging="360"/>
+      </w:pPr>
+      <w:rPr>
+        <w:rFonts w:ascii="Courier New" w:hAnsi="Courier New" w:cs="Courier New" w:hint="default"/>
+      </w:rPr>
+    </w:lvl>
+    <w:lvl w:ilvl="5" w:tplc="08090005" w:tentative="1">
+      <w:start w:val="1"/>
+      <w:numFmt w:val="bullet"/>
+      <w:lvlText w:val=""/>
+      <w:lvlJc w:val="left"/>
+      <w:pPr>
+        <w:ind w:left="4320" w:hanging="360"/>
+      </w:pPr>
+      <w:rPr>
+        <w:rFonts w:ascii="Wingdings" w:hAnsi="Wingdings" w:hint="default"/>
+      </w:rPr>
+    </w:lvl>
+    <w:lvl w:ilvl="6" w:tplc="08090001" w:tentative="1">
+      <w:start w:val="1"/>
+      <w:numFmt w:val="bullet"/>
+      <w:lvlText w:val=""/>
+      <w:lvlJc w:val="left"/>
+      <w:pPr>
+        <w:ind w:left="5040" w:hanging="360"/>
+      </w:pPr>
+      <w:rPr>
+        <w:rFonts w:ascii="Symbol" w:hAnsi="Symbol" w:hint="default"/>
+      </w:rPr>
+    </w:lvl>
+    <w:lvl w:ilvl="7" w:tplc="08090003" w:tentative="1">
+      <w:start w:val="1"/>
+      <w:numFmt w:val="bullet"/>
+      <w:lvlText w:val="o"/>
+      <w:lvlJc w:val="left"/>
+      <w:pPr>
+        <w:ind w:left="5760" w:hanging="360"/>
+      </w:pPr>
+      <w:rPr>
+        <w:rFonts w:ascii="Courier New" w:hAnsi="Courier New" w:cs="Courier New" w:hint="default"/>
+      </w:rPr>
+    </w:lvl>
+    <w:lvl w:ilvl="8" w:tplc="08090005" w:tentative="1">
+      <w:start w:val="1"/>
+      <w:numFmt w:val="bullet"/>
+      <w:lvlText w:val=""/>
+      <w:lvlJc w:val="left"/>
+      <w:pPr>
+        <w:ind w:left="6480" w:hanging="360"/>
+      </w:pPr>
+      <w:rPr>
+        <w:rFonts w:ascii="Wingdings" w:hAnsi="Wingdings" w:hint="default"/>
+      </w:rPr>
+    </w:lvl>
+  </w:abstractNum>
+  <w:abstractNum w:abstractNumId="6" w15:restartNumberingAfterBreak="0">
+    <w:nsid w:val="6F067C1D"/>
+    <w:multiLevelType w:val="hybridMultilevel"/>
+    <w:tmpl w:val="45B495D0"/>
+    <w:lvl w:ilvl="0" w:tplc="08090001">
+      <w:start w:val="1"/>
+      <w:numFmt w:val="bullet"/>
+      <w:lvlText w:val=""/>
+      <w:lvlJc w:val="left"/>
+      <w:pPr>
+        <w:ind w:left="1080" w:hanging="360"/>
+      </w:pPr>
+      <w:rPr>
+        <w:rFonts w:ascii="Symbol" w:hAnsi="Symbol" w:hint="default"/>
+      </w:rPr>
+    </w:lvl>
+    <w:lvl w:ilvl="1" w:tplc="08090003">
+      <w:start w:val="1"/>
+      <w:numFmt w:val="bullet"/>
+      <w:lvlText w:val="o"/>
+      <w:lvlJc w:val="left"/>
+      <w:pPr>
+        <w:ind w:left="1800" w:hanging="360"/>
+      </w:pPr>
+      <w:rPr>
+        <w:rFonts w:ascii="Courier New" w:hAnsi="Courier New" w:cs="Courier New" w:hint="default"/>
+      </w:rPr>
+    </w:lvl>
+    <w:lvl w:ilvl="2" w:tplc="08090005" w:tentative="1">
+      <w:start w:val="1"/>
+      <w:numFmt w:val="bullet"/>
+      <w:lvlText w:val=""/>
+      <w:lvlJc w:val="left"/>
+      <w:pPr>
+        <w:ind w:left="2520" w:hanging="360"/>
+      </w:pPr>
+      <w:rPr>
+        <w:rFonts w:ascii="Wingdings" w:hAnsi="Wingdings" w:hint="default"/>
+      </w:rPr>
+    </w:lvl>
+    <w:lvl w:ilvl="3" w:tplc="08090001" w:tentative="1">
+      <w:start w:val="1"/>
+      <w:numFmt w:val="bullet"/>
+      <w:lvlText w:val=""/>
+      <w:lvlJc w:val="left"/>
+      <w:pPr>
+        <w:ind w:left="3240" w:hanging="360"/>
+      </w:pPr>
+      <w:rPr>
+        <w:rFonts w:ascii="Symbol" w:hAnsi="Symbol" w:hint="default"/>
+      </w:rPr>
+    </w:lvl>
+    <w:lvl w:ilvl="4" w:tplc="08090003" w:tentative="1">
+      <w:start w:val="1"/>
+      <w:numFmt w:val="bullet"/>
+      <w:lvlText w:val="o"/>
+      <w:lvlJc w:val="left"/>
+      <w:pPr>
+        <w:ind w:left="3960" w:hanging="360"/>
+      </w:pPr>
+      <w:rPr>
+        <w:rFonts w:ascii="Courier New" w:hAnsi="Courier New" w:cs="Courier New" w:hint="default"/>
+      </w:rPr>
+    </w:lvl>
+    <w:lvl w:ilvl="5" w:tplc="08090005" w:tentative="1">
+      <w:start w:val="1"/>
+      <w:numFmt w:val="bullet"/>
+      <w:lvlText w:val=""/>
+      <w:lvlJc w:val="left"/>
+      <w:pPr>
+        <w:ind w:left="4680" w:hanging="360"/>
+      </w:pPr>
+      <w:rPr>
+        <w:rFonts w:ascii="Wingdings" w:hAnsi="Wingdings" w:hint="default"/>
+      </w:rPr>
+    </w:lvl>
+    <w:lvl w:ilvl="6" w:tplc="08090001" w:tentative="1">
+      <w:start w:val="1"/>
+      <w:numFmt w:val="bullet"/>
+      <w:lvlText w:val=""/>
+      <w:lvlJc w:val="left"/>
+      <w:pPr>
+        <w:ind w:left="5400" w:hanging="360"/>
+      </w:pPr>
+      <w:rPr>
+        <w:rFonts w:ascii="Symbol" w:hAnsi="Symbol" w:hint="default"/>
+      </w:rPr>
+    </w:lvl>
+    <w:lvl w:ilvl="7" w:tplc="08090003" w:tentative="1">
+      <w:start w:val="1"/>
+      <w:numFmt w:val="bullet"/>
+      <w:lvlText w:val="o"/>
+      <w:lvlJc w:val="left"/>
+      <w:pPr>
+        <w:ind w:left="6120" w:hanging="360"/>
+      </w:pPr>
+      <w:rPr>
+        <w:rFonts w:ascii="Courier New" w:hAnsi="Courier New" w:cs="Courier New" w:hint="default"/>
+      </w:rPr>
+    </w:lvl>
+    <w:lvl w:ilvl="8" w:tplc="08090005" w:tentative="1">
+      <w:start w:val="1"/>
+      <w:numFmt w:val="bullet"/>
+      <w:lvlText w:val=""/>
+      <w:lvlJc w:val="left"/>
+      <w:pPr>
+        <w:ind w:left="6840" w:hanging="360"/>
+      </w:pPr>
+      <w:rPr>
+        <w:rFonts w:ascii="Wingdings" w:hAnsi="Wingdings" w:hint="default"/>
+      </w:rPr>
+    </w:lvl>
+  </w:abstractNum>
   <w:num w:numId="1">
-    <w:abstractNumId w:val="1"/>
+    <w:abstractNumId w:val="3"/>
   </w:num>
   <w:num w:numId="2">
     <w:abstractNumId w:val="0"/>
+  </w:num>
+  <w:num w:numId="3">
+    <w:abstractNumId w:val="5"/>
+  </w:num>
+  <w:num w:numId="4">
+    <w:abstractNumId w:val="1"/>
+  </w:num>
+  <w:num w:numId="5">
+    <w:abstractNumId w:val="4"/>
+  </w:num>
+  <w:num w:numId="6">
+    <w:abstractNumId w:val="6"/>
+  </w:num>
+  <w:num w:numId="7">
+    <w:abstractNumId w:val="2"/>
   </w:num>
 </w:numbering>
 </file>
@@ -856,6 +1963,7 @@
     <w:lsdException w:name="HTML Sample" w:semiHidden="1" w:unhideWhenUsed="1"/>
     <w:lsdException w:name="HTML Typewriter" w:semiHidden="1" w:unhideWhenUsed="1"/>
     <w:lsdException w:name="HTML Variable" w:semiHidden="1" w:unhideWhenUsed="1"/>
+    <w:lsdException w:name="Normal Table" w:semiHidden="1" w:unhideWhenUsed="1"/>
     <w:lsdException w:name="annotation subject" w:semiHidden="1" w:unhideWhenUsed="1"/>
     <w:lsdException w:name="No List" w:semiHidden="1" w:unhideWhenUsed="1"/>
     <w:lsdException w:name="Outline List 1" w:semiHidden="1" w:unhideWhenUsed="1"/>
@@ -901,9 +2009,11 @@
     <w:lsdException w:name="Table Subtle 1" w:semiHidden="1" w:unhideWhenUsed="1"/>
     <w:lsdException w:name="Table Subtle 2" w:semiHidden="1" w:unhideWhenUsed="1"/>
     <w:lsdException w:name="Table Web 1" w:semiHidden="1" w:unhideWhenUsed="1"/>
+    <w:lsdException w:name="Table Web 2" w:semiHidden="1" w:unhideWhenUsed="1"/>
     <w:lsdException w:name="Table Web 3" w:semiHidden="1" w:unhideWhenUsed="1"/>
     <w:lsdException w:name="Balloon Text" w:semiHidden="1" w:unhideWhenUsed="1"/>
     <w:lsdException w:name="Table Grid" w:uiPriority="39"/>
+    <w:lsdException w:name="Table Theme" w:semiHidden="1" w:unhideWhenUsed="1"/>
     <w:lsdException w:name="Placeholder Text" w:semiHidden="1"/>
     <w:lsdException w:name="No Spacing" w:uiPriority="1" w:qFormat="1"/>
     <w:lsdException w:name="Light Shading" w:uiPriority="60"/>
@@ -1329,6 +2439,18 @@
       <w:u w:val="single"/>
     </w:rPr>
   </w:style>
+  <w:style w:type="paragraph" w:customStyle="1" w:styleId="Code">
+    <w:name w:val="Code"/>
+    <w:basedOn w:val="Normal"/>
+    <w:qFormat/>
+    <w:rsid w:val="00DE3426"/>
+    <w:pPr>
+      <w:ind w:left="360"/>
+    </w:pPr>
+    <w:rPr>
+      <w:rFonts w:ascii="Consolas" w:hAnsi="Consolas"/>
+    </w:rPr>
+  </w:style>
 </w:styles>
 </file>
 
@@ -1632,7 +2754,7 @@
 </file>
 
 <file path=customXml/itemProps1.xml><?xml version="1.0" encoding="utf-8"?>
-<ds:datastoreItem xmlns:ds="http://schemas.openxmlformats.org/officeDocument/2006/customXml" ds:itemID="{DC3ABFF6-A12A-491E-9CEF-21B65DD5AF60}">
+<ds:datastoreItem xmlns:ds="http://schemas.openxmlformats.org/officeDocument/2006/customXml" ds:itemID="{8D0CE318-EAFE-4CB8-BDF2-6A50AA8D830A}">
   <ds:schemaRefs>
     <ds:schemaRef ds:uri="http://schemas.openxmlformats.org/officeDocument/2006/bibliography"/>
   </ds:schemaRefs>

</xml_diff>